<commit_message>
ADDED: last task in lab 10
</commit_message>
<xml_diff>
--- a/lab_10/docs/report.docx
+++ b/lab_10/docs/report.docx
@@ -2977,14 +2977,8 @@
     <w:p>
       <w:pPr>
         <w:spacing w:line="192" w:lineRule="auto"/>
-        <w:rPr>
-          <w:lang w:val="en-US"/>
-        </w:rPr>
-      </w:pPr>
-      <w:r>
-        <w:rPr>
-          <w:lang w:val="en-US"/>
-        </w:rPr>
+      </w:pPr>
+      <w:r>
         <w:t>)</w:t>
       </w:r>
     </w:p>
@@ -2992,7 +2986,6 @@
       <w:pPr>
         <w:rPr>
           <w:u w:val="single"/>
-          <w:lang w:val="en-US"/>
         </w:rPr>
       </w:pPr>
     </w:p>
@@ -3207,29 +3200,22 @@
     <w:p>
       <w:pPr>
         <w:spacing w:line="192" w:lineRule="auto"/>
-        <w:rPr>
-          <w:lang w:val="en-US"/>
-        </w:rPr>
       </w:pPr>
       <w:r>
         <w:rPr>
           <w:lang w:val="en-US"/>
         </w:rPr>
         <w:tab/>
+      </w:r>
+      <w:r>
         <w:t>)</w:t>
       </w:r>
     </w:p>
     <w:p>
       <w:pPr>
         <w:spacing w:line="192" w:lineRule="auto"/>
-        <w:rPr>
-          <w:lang w:val="en-US"/>
-        </w:rPr>
-      </w:pPr>
-      <w:r>
-        <w:rPr>
-          <w:lang w:val="en-US"/>
-        </w:rPr>
+      </w:pPr>
+      <w:r>
         <w:t>)</w:t>
       </w:r>
     </w:p>
@@ -3237,7 +3223,6 @@
       <w:pPr>
         <w:rPr>
           <w:u w:val="single"/>
-          <w:lang w:val="en-US"/>
         </w:rPr>
       </w:pPr>
     </w:p>
@@ -4826,14 +4811,8 @@
     <w:p>
       <w:pPr>
         <w:spacing w:line="192" w:lineRule="auto"/>
-        <w:rPr>
-          <w:lang w:val="en-US"/>
-        </w:rPr>
-      </w:pPr>
-      <w:r>
-        <w:rPr>
-          <w:lang w:val="en-US"/>
-        </w:rPr>
+      </w:pPr>
+      <w:r>
         <w:t>)</w:t>
       </w:r>
     </w:p>
@@ -4841,7 +4820,6 @@
       <w:pPr>
         <w:rPr>
           <w:u w:val="single"/>
-          <w:lang w:val="en-US"/>
         </w:rPr>
       </w:pPr>
     </w:p>
@@ -5493,31 +5471,19 @@
     <w:p>
       <w:pPr>
         <w:spacing w:line="192" w:lineRule="auto"/>
-        <w:rPr>
-          <w:lang w:val="en-US"/>
-        </w:rPr>
-      </w:pPr>
-      <w:r>
-        <w:rPr>
-          <w:lang w:val="en-US"/>
-        </w:rPr>
+      </w:pPr>
+      <w:r>
         <w:t>)</w:t>
       </w:r>
     </w:p>
     <w:p>
       <w:pPr>
         <w:spacing w:line="192" w:lineRule="auto"/>
-        <w:rPr>
-          <w:lang w:val="en-US"/>
-        </w:rPr>
       </w:pPr>
     </w:p>
     <w:p>
       <w:pPr>
         <w:spacing w:line="192" w:lineRule="auto"/>
-        <w:rPr>
-          <w:lang w:val="en-US"/>
-        </w:rPr>
       </w:pPr>
     </w:p>
     <w:p>
@@ -5892,57 +5858,992 @@
         </w:rPr>
         <w:t>)</w:t>
       </w:r>
+    </w:p>
+    <w:p>
+      <w:pPr>
+        <w:spacing w:line="192" w:lineRule="auto"/>
+        <w:rPr>
+          <w:lang w:val="en-US"/>
+        </w:rPr>
+      </w:pPr>
+      <w:r>
+        <w:rPr>
+          <w:lang w:val="en-US"/>
+        </w:rPr>
+        <w:t>)</w:t>
+      </w:r>
+    </w:p>
+    <w:p>
+      <w:pPr>
+        <w:spacing w:line="192" w:lineRule="auto"/>
+        <w:rPr>
+          <w:lang w:val="en-US"/>
+        </w:rPr>
+      </w:pPr>
+    </w:p>
+    <w:p>
+      <w:pPr>
+        <w:spacing w:line="192" w:lineRule="auto"/>
+        <w:rPr>
+          <w:b/>
+        </w:rPr>
+      </w:pPr>
+      <w:r>
+        <w:rPr>
+          <w:b/>
+        </w:rPr>
+        <w:t>Дополнительное задание</w:t>
+      </w:r>
+    </w:p>
+    <w:p>
+      <w:pPr>
+        <w:spacing w:line="240" w:lineRule="auto"/>
+        <w:rPr>
+          <w:u w:val="single"/>
+          <w:lang w:val="en-US"/>
+        </w:rPr>
+      </w:pPr>
+      <w:r>
+        <w:rPr>
+          <w:u w:val="single"/>
+        </w:rPr>
+        <w:t>Создать и обработать смешанный структурированный список с информацией: ФИО, зарплата, возраст, категория (квалификация). Изменить зарплату, в зависимости от заданного условия, и подсчитать суммарную зарплату. Использовать</w:t>
+      </w:r>
+      <w:r>
+        <w:rPr>
+          <w:u w:val="single"/>
+          <w:lang w:val="en-US"/>
+        </w:rPr>
+        <w:t xml:space="preserve"> </w:t>
+      </w:r>
+      <w:r>
+        <w:rPr>
+          <w:u w:val="single"/>
+        </w:rPr>
+        <w:t>композиции</w:t>
+      </w:r>
+      <w:r>
+        <w:rPr>
+          <w:u w:val="single"/>
+          <w:lang w:val="en-US"/>
+        </w:rPr>
+        <w:t xml:space="preserve"> </w:t>
+      </w:r>
+      <w:r>
+        <w:rPr>
+          <w:u w:val="single"/>
+        </w:rPr>
+        <w:t>функций</w:t>
+      </w:r>
+      <w:r>
+        <w:rPr>
+          <w:u w:val="single"/>
+          <w:lang w:val="en-US"/>
+        </w:rPr>
+        <w:t>.</w:t>
+      </w:r>
+    </w:p>
+    <w:p>
+      <w:pPr>
+        <w:spacing w:line="192" w:lineRule="auto"/>
+        <w:rPr>
+          <w:lang w:val="en-US"/>
+        </w:rPr>
+      </w:pPr>
+      <w:r>
+        <w:rPr>
+          <w:lang w:val="en-US"/>
+        </w:rPr>
+        <w:t>(</w:t>
+      </w:r>
+      <w:proofErr w:type="spellStart"/>
+      <w:proofErr w:type="gramStart"/>
+      <w:r>
+        <w:rPr>
+          <w:lang w:val="en-US"/>
+        </w:rPr>
+        <w:t>defun</w:t>
+      </w:r>
+      <w:proofErr w:type="spellEnd"/>
+      <w:proofErr w:type="gramEnd"/>
+      <w:r>
+        <w:rPr>
+          <w:lang w:val="en-US"/>
+        </w:rPr>
+        <w:t xml:space="preserve"> create-data (</w:t>
+      </w:r>
+      <w:proofErr w:type="spellStart"/>
+      <w:r>
+        <w:rPr>
+          <w:lang w:val="en-US"/>
+        </w:rPr>
+        <w:t>lst</w:t>
+      </w:r>
+      <w:proofErr w:type="spellEnd"/>
+      <w:r>
+        <w:rPr>
+          <w:lang w:val="en-US"/>
+        </w:rPr>
+        <w:t xml:space="preserve"> surname n patronymic salary age skill)</w:t>
+      </w:r>
+    </w:p>
+    <w:p>
+      <w:pPr>
+        <w:spacing w:line="192" w:lineRule="auto"/>
+        <w:rPr>
+          <w:lang w:val="en-US"/>
+        </w:rPr>
+      </w:pPr>
+      <w:r>
+        <w:rPr>
+          <w:lang w:val="en-US"/>
+        </w:rPr>
+        <w:tab/>
+        <w:t>(</w:t>
+      </w:r>
+      <w:proofErr w:type="gramStart"/>
+      <w:r>
+        <w:rPr>
+          <w:lang w:val="en-US"/>
+        </w:rPr>
+        <w:t>cons</w:t>
+      </w:r>
+      <w:proofErr w:type="gramEnd"/>
+      <w:r>
+        <w:rPr>
+          <w:lang w:val="en-US"/>
+        </w:rPr>
+        <w:t xml:space="preserve"> (list surname n pa</w:t>
+      </w:r>
+      <w:r>
+        <w:rPr>
+          <w:lang w:val="en-US"/>
+        </w:rPr>
+        <w:t xml:space="preserve">tronymic salary age skill) </w:t>
+      </w:r>
+      <w:proofErr w:type="spellStart"/>
+      <w:r>
+        <w:rPr>
+          <w:lang w:val="en-US"/>
+        </w:rPr>
+        <w:t>lst</w:t>
+      </w:r>
+      <w:proofErr w:type="spellEnd"/>
+      <w:r>
+        <w:rPr>
+          <w:lang w:val="en-US"/>
+        </w:rPr>
+        <w:t>)</w:t>
+      </w:r>
+    </w:p>
+    <w:p>
+      <w:pPr>
+        <w:spacing w:line="192" w:lineRule="auto"/>
+        <w:rPr>
+          <w:lang w:val="en-US"/>
+        </w:rPr>
+      </w:pPr>
+      <w:r>
+        <w:rPr>
+          <w:lang w:val="en-US"/>
+        </w:rPr>
+        <w:t>)</w:t>
+      </w:r>
+    </w:p>
+    <w:p>
+      <w:pPr>
+        <w:spacing w:line="192" w:lineRule="auto"/>
+        <w:rPr>
+          <w:lang w:val="en-US"/>
+        </w:rPr>
+      </w:pPr>
+    </w:p>
+    <w:p>
+      <w:pPr>
+        <w:spacing w:line="192" w:lineRule="auto"/>
+        <w:rPr>
+          <w:lang w:val="en-US"/>
+        </w:rPr>
+      </w:pPr>
+      <w:r>
+        <w:rPr>
+          <w:lang w:val="en-US"/>
+        </w:rPr>
+        <w:t>(</w:t>
+      </w:r>
+      <w:proofErr w:type="spellStart"/>
+      <w:proofErr w:type="gramStart"/>
+      <w:r>
+        <w:rPr>
+          <w:lang w:val="en-US"/>
+        </w:rPr>
+        <w:t>defun</w:t>
+      </w:r>
+      <w:proofErr w:type="spellEnd"/>
+      <w:proofErr w:type="gramEnd"/>
+      <w:r>
+        <w:rPr>
+          <w:lang w:val="en-US"/>
+        </w:rPr>
+        <w:t xml:space="preserve"> change-salary-all (</w:t>
+      </w:r>
+      <w:proofErr w:type="spellStart"/>
+      <w:r>
+        <w:rPr>
+          <w:lang w:val="en-US"/>
+        </w:rPr>
+        <w:t>lst</w:t>
+      </w:r>
+      <w:proofErr w:type="spellEnd"/>
+      <w:r>
+        <w:rPr>
+          <w:lang w:val="en-US"/>
+        </w:rPr>
+        <w:t>)</w:t>
+      </w:r>
+    </w:p>
+    <w:p>
+      <w:pPr>
+        <w:spacing w:line="192" w:lineRule="auto"/>
+        <w:rPr>
+          <w:lang w:val="en-US"/>
+        </w:rPr>
+      </w:pPr>
+      <w:r>
+        <w:rPr>
+          <w:lang w:val="en-US"/>
+        </w:rPr>
+        <w:tab/>
+        <w:t>(</w:t>
+      </w:r>
+      <w:proofErr w:type="spellStart"/>
+      <w:r>
+        <w:rPr>
+          <w:lang w:val="en-US"/>
+        </w:rPr>
+        <w:t>mapcar</w:t>
+      </w:r>
+      <w:proofErr w:type="spellEnd"/>
+      <w:r>
+        <w:rPr>
+          <w:lang w:val="en-US"/>
+        </w:rPr>
+        <w:t xml:space="preserve"> #'(lambda (x)  </w:t>
+      </w:r>
+    </w:p>
+    <w:p>
+      <w:pPr>
+        <w:spacing w:line="192" w:lineRule="auto"/>
+        <w:ind w:left="1416" w:firstLine="708"/>
+        <w:rPr>
+          <w:lang w:val="en-US"/>
+        </w:rPr>
+      </w:pPr>
+      <w:r>
+        <w:rPr>
+          <w:lang w:val="en-US"/>
+        </w:rPr>
+        <w:t>(</w:t>
+      </w:r>
+      <w:proofErr w:type="spellStart"/>
+      <w:proofErr w:type="gramStart"/>
+      <w:r>
+        <w:rPr>
+          <w:lang w:val="en-US"/>
+        </w:rPr>
+        <w:t>setf</w:t>
+      </w:r>
+      <w:proofErr w:type="spellEnd"/>
+      <w:proofErr w:type="gramEnd"/>
+      <w:r>
+        <w:rPr>
+          <w:lang w:val="en-US"/>
+        </w:rPr>
+        <w:t xml:space="preserve"> (</w:t>
+      </w:r>
+      <w:proofErr w:type="spellStart"/>
+      <w:r>
+        <w:rPr>
+          <w:lang w:val="en-US"/>
+        </w:rPr>
+        <w:t>cadddr</w:t>
+      </w:r>
+      <w:proofErr w:type="spellEnd"/>
+      <w:r>
+        <w:rPr>
+          <w:lang w:val="en-US"/>
+        </w:rPr>
+        <w:t xml:space="preserve"> x)(*</w:t>
+      </w:r>
+      <w:proofErr w:type="spellStart"/>
+      <w:r>
+        <w:rPr>
+          <w:lang w:val="en-US"/>
+        </w:rPr>
+        <w:t xml:space="preserve"> 1.2 (cadddr x)))</w:t>
+      </w:r>
+    </w:p>
+    <w:p>
+      <w:pPr>
+        <w:spacing w:line="192" w:lineRule="auto"/>
+        <w:rPr>
+          <w:lang w:val="en-US"/>
+        </w:rPr>
+      </w:pPr>
+      <w:proofErr w:type="spellEnd"/>
+      <w:r>
+        <w:rPr>
+          <w:lang w:val="en-US"/>
+        </w:rPr>
+        <w:tab/>
+      </w:r>
+      <w:r>
+        <w:rPr>
+          <w:lang w:val="en-US"/>
+        </w:rPr>
+        <w:tab/>
+        <w:t xml:space="preserve">     ) </w:t>
+      </w:r>
+      <w:proofErr w:type="spellStart"/>
+      <w:r>
+        <w:rPr>
+          <w:lang w:val="en-US"/>
+        </w:rPr>
+        <w:t>lst</w:t>
+      </w:r>
+      <w:proofErr w:type="spellEnd"/>
+      <w:r>
+        <w:rPr>
+          <w:lang w:val="en-US"/>
+        </w:rPr>
+        <w:t>)</w:t>
+      </w:r>
+    </w:p>
+    <w:p>
+      <w:pPr>
+        <w:spacing w:line="192" w:lineRule="auto"/>
+        <w:rPr>
+          <w:lang w:val="en-US"/>
+        </w:rPr>
+      </w:pPr>
+      <w:r>
+        <w:rPr>
+          <w:lang w:val="en-US"/>
+        </w:rPr>
+        <w:t>)</w:t>
+      </w:r>
+    </w:p>
+    <w:p>
+      <w:pPr>
+        <w:spacing w:line="192" w:lineRule="auto"/>
+        <w:rPr>
+          <w:lang w:val="en-US"/>
+        </w:rPr>
+      </w:pPr>
+    </w:p>
+    <w:p>
+      <w:pPr>
+        <w:spacing w:line="192" w:lineRule="auto"/>
+        <w:rPr>
+          <w:lang w:val="en-US"/>
+        </w:rPr>
+      </w:pPr>
+      <w:r>
+        <w:rPr>
+          <w:lang w:val="en-US"/>
+        </w:rPr>
+        <w:t>(</w:t>
+      </w:r>
+      <w:proofErr w:type="spellStart"/>
+      <w:proofErr w:type="gramStart"/>
+      <w:r>
+        <w:rPr>
+          <w:lang w:val="en-US"/>
+        </w:rPr>
+        <w:t>defun</w:t>
+      </w:r>
+      <w:proofErr w:type="spellEnd"/>
+      <w:proofErr w:type="gramEnd"/>
+      <w:r>
+        <w:rPr>
+          <w:lang w:val="en-US"/>
+        </w:rPr>
+        <w:t xml:space="preserve"> change-salary-person (</w:t>
+      </w:r>
+      <w:proofErr w:type="spellStart"/>
+      <w:r>
+        <w:rPr>
+          <w:lang w:val="en-US"/>
+        </w:rPr>
+        <w:t>lst</w:t>
+      </w:r>
+      <w:proofErr w:type="spellEnd"/>
+      <w:r>
+        <w:rPr>
+          <w:lang w:val="en-US"/>
+        </w:rPr>
+        <w:t xml:space="preserve"> surname n patronymic)</w:t>
+      </w:r>
+    </w:p>
+    <w:p>
+      <w:pPr>
+        <w:spacing w:line="192" w:lineRule="auto"/>
+        <w:rPr>
+          <w:lang w:val="en-US"/>
+        </w:rPr>
+      </w:pPr>
+      <w:r>
+        <w:rPr>
+          <w:lang w:val="en-US"/>
+        </w:rPr>
+        <w:tab/>
+        <w:t>(</w:t>
+      </w:r>
+      <w:proofErr w:type="spellStart"/>
+      <w:r>
+        <w:rPr>
+          <w:lang w:val="en-US"/>
+        </w:rPr>
+        <w:t>mapcar</w:t>
+      </w:r>
+      <w:proofErr w:type="spellEnd"/>
+      <w:r>
+        <w:rPr>
+          <w:lang w:val="en-US"/>
+        </w:rPr>
+        <w:t xml:space="preserve"> </w:t>
+      </w:r>
+      <w:r>
+        <w:rPr>
+          <w:lang w:val="en-US"/>
+        </w:rPr>
+        <w:t xml:space="preserve">#'(lambda (x) </w:t>
+      </w:r>
+    </w:p>
+    <w:p>
+      <w:pPr>
+        <w:spacing w:line="192" w:lineRule="auto"/>
+        <w:rPr>
+          <w:lang w:val="en-US"/>
+        </w:rPr>
+      </w:pPr>
+      <w:r>
+        <w:rPr>
+          <w:lang w:val="en-US"/>
+        </w:rPr>
+        <w:tab/>
+      </w:r>
+      <w:r>
+        <w:rPr>
+          <w:lang w:val="en-US"/>
+        </w:rPr>
+        <w:tab/>
+      </w:r>
+      <w:r>
+        <w:rPr>
+          <w:lang w:val="en-US"/>
+        </w:rPr>
+        <w:tab/>
+      </w:r>
+      <w:r>
+        <w:rPr>
+          <w:lang w:val="en-US"/>
+        </w:rPr>
+        <w:t>(</w:t>
+      </w:r>
+      <w:proofErr w:type="gramStart"/>
+      <w:r>
+        <w:rPr>
+          <w:lang w:val="en-US"/>
+        </w:rPr>
+        <w:t>if</w:t>
+      </w:r>
+      <w:proofErr w:type="gramEnd"/>
+      <w:r>
+        <w:rPr>
+          <w:lang w:val="en-US"/>
+        </w:rPr>
+        <w:t xml:space="preserve"> (and</w:t>
+      </w:r>
+      <w:r>
+        <w:rPr>
+          <w:lang w:val="en-US"/>
+        </w:rPr>
+        <w:tab/>
+        <w:t xml:space="preserve">(equal surname (car x)) </w:t>
+      </w:r>
+    </w:p>
+    <w:p>
+      <w:pPr>
+        <w:spacing w:line="192" w:lineRule="auto"/>
+        <w:rPr>
+          <w:lang w:val="en-US"/>
+        </w:rPr>
+      </w:pPr>
+      <w:r>
+        <w:rPr>
+          <w:lang w:val="en-US"/>
+        </w:rPr>
+        <w:tab/>
+      </w:r>
+      <w:r>
+        <w:rPr>
+          <w:lang w:val="en-US"/>
+        </w:rPr>
+        <w:tab/>
+      </w:r>
+      <w:r>
+        <w:rPr>
+          <w:lang w:val="en-US"/>
+        </w:rPr>
+        <w:tab/>
+      </w:r>
+      <w:r>
+        <w:rPr>
+          <w:lang w:val="en-US"/>
+        </w:rPr>
+        <w:tab/>
+      </w:r>
+      <w:r>
+        <w:rPr>
+          <w:lang w:val="en-US"/>
+        </w:rPr>
+        <w:t>(</w:t>
+      </w:r>
+      <w:proofErr w:type="gramStart"/>
+      <w:r>
+        <w:rPr>
+          <w:lang w:val="en-US"/>
+        </w:rPr>
+        <w:t>equal</w:t>
+      </w:r>
+      <w:proofErr w:type="gramEnd"/>
+      <w:r>
+        <w:rPr>
+          <w:lang w:val="en-US"/>
+        </w:rPr>
+        <w:t xml:space="preserve"> n (</w:t>
+      </w:r>
+      <w:proofErr w:type="spellStart"/>
+      <w:r>
+        <w:rPr>
+          <w:lang w:val="en-US"/>
+        </w:rPr>
+        <w:t>cadr</w:t>
+      </w:r>
+      <w:proofErr w:type="spellEnd"/>
+      <w:r>
+        <w:rPr>
+          <w:lang w:val="en-US"/>
+        </w:rPr>
+        <w:t xml:space="preserve"> x))</w:t>
+      </w:r>
+    </w:p>
+    <w:p>
+      <w:pPr>
+        <w:spacing w:line="192" w:lineRule="auto"/>
+        <w:rPr>
+          <w:lang w:val="en-US"/>
+        </w:rPr>
+      </w:pPr>
+      <w:r>
+        <w:rPr>
+          <w:lang w:val="en-US"/>
+        </w:rPr>
+        <w:tab/>
+      </w:r>
+      <w:r>
+        <w:rPr>
+          <w:lang w:val="en-US"/>
+        </w:rPr>
+        <w:tab/>
+      </w:r>
+      <w:r>
+        <w:rPr>
+          <w:lang w:val="en-US"/>
+        </w:rPr>
+        <w:tab/>
+      </w:r>
+      <w:r>
+        <w:rPr>
+          <w:lang w:val="en-US"/>
+        </w:rPr>
+        <w:tab/>
+        <w:t>(equal patronymic (</w:t>
+      </w:r>
+      <w:proofErr w:type="spellStart"/>
+      <w:r>
+        <w:rPr>
+          <w:lang w:val="en-US"/>
+        </w:rPr>
+        <w:t>caddr</w:t>
+      </w:r>
+      <w:proofErr w:type="spellEnd"/>
+      <w:r>
+        <w:rPr>
+          <w:lang w:val="en-US"/>
+        </w:rPr>
+        <w:t xml:space="preserve"> x)))</w:t>
+      </w:r>
+    </w:p>
+    <w:p>
+      <w:pPr>
+        <w:spacing w:line="192" w:lineRule="auto"/>
+        <w:rPr>
+          <w:lang w:val="en-US"/>
+        </w:rPr>
+      </w:pPr>
+      <w:r>
+        <w:rPr>
+          <w:lang w:val="en-US"/>
+        </w:rPr>
+        <w:tab/>
+      </w:r>
+      <w:r>
+        <w:rPr>
+          <w:lang w:val="en-US"/>
+        </w:rPr>
+        <w:tab/>
+      </w:r>
+      <w:r>
+        <w:rPr>
+          <w:lang w:val="en-US"/>
+        </w:rPr>
+        <w:tab/>
+      </w:r>
+      <w:r>
+        <w:rPr>
+          <w:lang w:val="en-US"/>
+        </w:rPr>
+        <w:tab/>
+      </w:r>
+      <w:r>
+        <w:rPr>
+          <w:lang w:val="en-US"/>
+        </w:rPr>
+        <w:tab/>
+      </w:r>
+      <w:r>
+        <w:rPr>
+          <w:lang w:val="en-US"/>
+        </w:rPr>
+        <w:t>(</w:t>
+      </w:r>
+      <w:proofErr w:type="spellStart"/>
+      <w:r>
+        <w:rPr>
+          <w:lang w:val="en-US"/>
+        </w:rPr>
+        <w:t>setf</w:t>
+      </w:r>
+      <w:proofErr w:type="spellEnd"/>
+      <w:r>
+        <w:rPr>
+          <w:lang w:val="en-US"/>
+        </w:rPr>
+        <w:t xml:space="preserve"> (</w:t>
+      </w:r>
+      <w:proofErr w:type="spellStart"/>
+      <w:r>
+        <w:rPr>
+          <w:lang w:val="en-US"/>
+        </w:rPr>
+        <w:t>cadddr</w:t>
+      </w:r>
+      <w:proofErr w:type="spellEnd"/>
+      <w:r>
+        <w:rPr>
+          <w:lang w:val="en-US"/>
+        </w:rPr>
+        <w:t xml:space="preserve"> x</w:t>
+      </w:r>
+      <w:proofErr w:type="gramStart"/>
+      <w:r>
+        <w:rPr>
+          <w:lang w:val="en-US"/>
+        </w:rPr>
+        <w:t>)(</w:t>
+      </w:r>
+      <w:proofErr w:type="gramEnd"/>
+      <w:r>
+        <w:rPr>
+          <w:lang w:val="en-US"/>
+        </w:rPr>
+        <w:t>* 1.2 (</w:t>
+      </w:r>
+      <w:proofErr w:type="spellStart"/>
+      <w:r>
+        <w:rPr>
+          <w:lang w:val="en-US"/>
+        </w:rPr>
+        <w:t>cadddr</w:t>
+      </w:r>
+      <w:proofErr w:type="spellEnd"/>
+      <w:r>
+        <w:rPr>
+          <w:lang w:val="en-US"/>
+        </w:rPr>
+        <w:t xml:space="preserve"> x))))</w:t>
+      </w:r>
+    </w:p>
+    <w:p>
+      <w:pPr>
+        <w:spacing w:line="192" w:lineRule="auto"/>
+        <w:rPr>
+          <w:lang w:val="en-US"/>
+        </w:rPr>
+      </w:pPr>
+      <w:r>
+        <w:rPr>
+          <w:lang w:val="en-US"/>
+        </w:rPr>
+        <w:tab/>
+      </w:r>
+      <w:r>
+        <w:rPr>
+          <w:lang w:val="en-US"/>
+        </w:rPr>
+        <w:tab/>
+      </w:r>
+      <w:r>
+        <w:rPr>
+          <w:lang w:val="en-US"/>
+        </w:rPr>
+        <w:tab/>
+        <w:t xml:space="preserve">  )</w:t>
+      </w:r>
+      <w:r>
+        <w:rPr>
+          <w:lang w:val="en-US"/>
+        </w:rPr>
+        <w:t xml:space="preserve">  </w:t>
+      </w:r>
+      <w:proofErr w:type="spellStart"/>
+      <w:r>
+        <w:rPr>
+          <w:lang w:val="en-US"/>
+        </w:rPr>
+        <w:t>lst</w:t>
+      </w:r>
+      <w:proofErr w:type="spellEnd"/>
+      <w:r>
+        <w:rPr>
+          <w:lang w:val="en-US"/>
+        </w:rPr>
+        <w:t>)</w:t>
+      </w:r>
+    </w:p>
+    <w:p>
+      <w:pPr>
+        <w:spacing w:line="192" w:lineRule="auto"/>
+        <w:rPr>
+          <w:lang w:val="en-US"/>
+        </w:rPr>
+      </w:pPr>
+      <w:r>
+        <w:rPr>
+          <w:lang w:val="en-US"/>
+        </w:rPr>
+        <w:t>)</w:t>
+      </w:r>
+    </w:p>
+    <w:p>
+      <w:pPr>
+        <w:spacing w:line="192" w:lineRule="auto"/>
+        <w:rPr>
+          <w:lang w:val="en-US"/>
+        </w:rPr>
+      </w:pPr>
+    </w:p>
+    <w:p>
+      <w:pPr>
+        <w:spacing w:line="192" w:lineRule="auto"/>
+        <w:rPr>
+          <w:lang w:val="en-US"/>
+        </w:rPr>
+      </w:pPr>
+      <w:r>
+        <w:rPr>
+          <w:lang w:val="en-US"/>
+        </w:rPr>
+        <w:t>(</w:t>
+      </w:r>
+      <w:proofErr w:type="spellStart"/>
+      <w:proofErr w:type="gramStart"/>
+      <w:r>
+        <w:rPr>
+          <w:lang w:val="en-US"/>
+        </w:rPr>
+        <w:t>defun</w:t>
+      </w:r>
+      <w:proofErr w:type="spellEnd"/>
+      <w:proofErr w:type="gramEnd"/>
+      <w:r>
+        <w:rPr>
+          <w:lang w:val="en-US"/>
+        </w:rPr>
+        <w:t xml:space="preserve"> sum-salary (</w:t>
+      </w:r>
+      <w:proofErr w:type="spellStart"/>
+      <w:r>
+        <w:rPr>
+          <w:lang w:val="en-US"/>
+        </w:rPr>
+        <w:t>lst</w:t>
+      </w:r>
+      <w:proofErr w:type="spellEnd"/>
+      <w:r>
+        <w:rPr>
+          <w:lang w:val="en-US"/>
+        </w:rPr>
+        <w:t>)</w:t>
+      </w:r>
+    </w:p>
+    <w:p>
+      <w:pPr>
+        <w:spacing w:line="192" w:lineRule="auto"/>
+        <w:rPr>
+          <w:lang w:val="en-US"/>
+        </w:rPr>
+      </w:pPr>
+      <w:r>
+        <w:rPr>
+          <w:lang w:val="en-US"/>
+        </w:rPr>
+        <w:tab/>
+        <w:t>(</w:t>
+      </w:r>
+      <w:proofErr w:type="spellStart"/>
+      <w:proofErr w:type="gramStart"/>
+      <w:r>
+        <w:rPr>
+          <w:lang w:val="en-US"/>
+        </w:rPr>
+        <w:t>cond</w:t>
+      </w:r>
+      <w:proofErr w:type="spellEnd"/>
+      <w:proofErr w:type="gramEnd"/>
+      <w:r>
+        <w:rPr>
+          <w:lang w:val="en-US"/>
+        </w:rPr>
+        <w:tab/>
+        <w:t xml:space="preserve">((null </w:t>
+      </w:r>
+      <w:proofErr w:type="spellStart"/>
+      <w:r>
+        <w:rPr>
+          <w:lang w:val="en-US"/>
+        </w:rPr>
+        <w:t>lst</w:t>
+      </w:r>
+      <w:proofErr w:type="spellEnd"/>
+      <w:r>
+        <w:rPr>
+          <w:lang w:val="en-US"/>
+        </w:rPr>
+        <w:t>) 0)</w:t>
+      </w:r>
+    </w:p>
+    <w:p>
+      <w:pPr>
+        <w:spacing w:line="192" w:lineRule="auto"/>
+        <w:rPr>
+          <w:lang w:val="en-US"/>
+        </w:rPr>
+      </w:pPr>
+      <w:r>
+        <w:rPr>
+          <w:lang w:val="en-US"/>
+        </w:rPr>
+        <w:tab/>
+        <w:t xml:space="preserve">              </w:t>
+      </w:r>
       <w:bookmarkStart w:id="0" w:name="_GoBack"/>
       <w:bookmarkEnd w:id="0"/>
+      <w:r>
+        <w:rPr>
+          <w:lang w:val="en-US"/>
+        </w:rPr>
+        <w:t>(t (+ (car (</w:t>
+      </w:r>
+      <w:proofErr w:type="spellStart"/>
+      <w:r>
+        <w:rPr>
+          <w:lang w:val="en-US"/>
+        </w:rPr>
+        <w:t>cdddar</w:t>
+      </w:r>
+      <w:proofErr w:type="spellEnd"/>
+      <w:r>
+        <w:rPr>
+          <w:lang w:val="en-US"/>
+        </w:rPr>
+        <w:t xml:space="preserve"> </w:t>
+      </w:r>
+      <w:proofErr w:type="spellStart"/>
+      <w:r>
+        <w:rPr>
+          <w:lang w:val="en-US"/>
+        </w:rPr>
+        <w:t>lst</w:t>
+      </w:r>
+      <w:proofErr w:type="spellEnd"/>
+      <w:r>
+        <w:rPr>
+          <w:lang w:val="en-US"/>
+        </w:rPr>
+        <w:t>)) (sum-salary (</w:t>
+      </w:r>
+      <w:proofErr w:type="spellStart"/>
+      <w:r>
+        <w:rPr>
+          <w:lang w:val="en-US"/>
+        </w:rPr>
+        <w:t>cdr</w:t>
+      </w:r>
+      <w:proofErr w:type="spellEnd"/>
+      <w:r>
+        <w:rPr>
+          <w:lang w:val="en-US"/>
+        </w:rPr>
+        <w:t xml:space="preserve"> </w:t>
+      </w:r>
+      <w:proofErr w:type="spellStart"/>
+      <w:r>
+        <w:rPr>
+          <w:lang w:val="en-US"/>
+        </w:rPr>
+        <w:t>lst</w:t>
+      </w:r>
+      <w:proofErr w:type="spellEnd"/>
+      <w:r>
+        <w:rPr>
+          <w:lang w:val="en-US"/>
+        </w:rPr>
+        <w:t>))))</w:t>
+      </w:r>
     </w:p>
     <w:p>
       <w:pPr>
         <w:spacing w:line="192" w:lineRule="auto"/>
-        <w:rPr>
-          <w:lang w:val="en-US"/>
-        </w:rPr>
-      </w:pPr>
-      <w:r>
-        <w:rPr>
-          <w:lang w:val="en-US"/>
-        </w:rPr>
+      </w:pPr>
+      <w:r>
+        <w:rPr>
+          <w:lang w:val="en-US"/>
+        </w:rPr>
+        <w:tab/>
+      </w:r>
+      <w:r>
         <w:t>)</w:t>
       </w:r>
     </w:p>
     <w:p>
       <w:pPr>
         <w:spacing w:line="192" w:lineRule="auto"/>
-        <w:rPr>
-          <w:lang w:val="en-US"/>
-        </w:rPr>
-      </w:pPr>
-    </w:p>
-    <w:p>
-      <w:pPr>
-        <w:spacing w:line="192" w:lineRule="auto"/>
-        <w:rPr>
-          <w:b/>
-        </w:rPr>
-      </w:pPr>
-      <w:r>
-        <w:rPr>
-          <w:b/>
-        </w:rPr>
-        <w:t>Дополнительное задание</w:t>
-      </w:r>
-    </w:p>
-    <w:p>
-      <w:pPr>
-        <w:spacing w:line="240" w:lineRule="auto"/>
-        <w:rPr>
-          <w:u w:val="single"/>
-        </w:rPr>
-      </w:pPr>
-      <w:r>
-        <w:rPr>
-          <w:u w:val="single"/>
-        </w:rPr>
-        <w:t>Создать и обработать смешанный структурированный список с информацией: ФИО, зарплата, возраст, категория (квалификация). Изменить зарплату, в зависимости от заданного условия, и подсчитать суммарную зарплату. Использовать композиции функций.</w:t>
+      </w:pPr>
+      <w:r>
+        <w:t>)</w:t>
       </w:r>
     </w:p>
     <w:sectPr>

</xml_diff>